<commit_message>
Bug tweaks and rearrangement
</commit_message>
<xml_diff>
--- a/Discussing-Your-Data.docx
+++ b/Discussing-Your-Data.docx
@@ -559,15 +559,7 @@
         <w:t>Lay the groundwork for future studies</w:t>
       </w:r>
     </w:p>
-    <w:p>
-      <w:pPr>
-        <w:pStyle w:val="ListParagraph"/>
-        <w:numPr>
-          <w:ilvl w:val="2"/>
-          <w:numId w:val="1"/>
-        </w:numPr>
-      </w:pPr>
-    </w:p>
+    <w:p/>
     <w:sectPr>
       <w:pgSz w:w="12240" w:h="15840"/>
       <w:pgMar w:top="1440" w:right="1440" w:bottom="1440" w:left="1440" w:header="720" w:footer="720" w:gutter="0"/>

</xml_diff>